<commit_message>
Last edits before publication
</commit_message>
<xml_diff>
--- a/Lopende tekst site_track changes.docx
+++ b/Lopende tekst site_track changes.docx
@@ -299,7 +299,27 @@
           <w:szCs w:val="27"/>
           <w:lang w:eastAsia="en-GB"/>
         </w:rPr>
-        <w:t xml:space="preserve"> per 100.000 inhabitants</w:t>
+        <w:t xml:space="preserve"> per 100</w:t>
+      </w:r>
+      <w:r>
+        <w:rPr>
+          <w:rFonts w:ascii="Times New Roman" w:eastAsia="Times New Roman" w:hAnsi="Times New Roman" w:cs="Times New Roman"/>
+          <w:color w:val="000000"/>
+          <w:sz w:val="27"/>
+          <w:szCs w:val="27"/>
+          <w:lang w:eastAsia="en-GB"/>
+        </w:rPr>
+        <w:t>,</w:t>
+      </w:r>
+      <w:r>
+        <w:rPr>
+          <w:rFonts w:ascii="Times New Roman" w:eastAsia="Times New Roman" w:hAnsi="Times New Roman" w:cs="Times New Roman"/>
+          <w:color w:val="000000"/>
+          <w:sz w:val="27"/>
+          <w:szCs w:val="27"/>
+          <w:lang w:eastAsia="en-GB"/>
+        </w:rPr>
+        <w:t>000 inhabitants</w:t>
       </w:r>
       <w:r>
         <w:rPr>
@@ -1227,23 +1247,39 @@
           <w:sz w:val="27"/>
           <w:szCs w:val="27"/>
         </w:rPr>
-        <w:t xml:space="preserve">We saw that the number of infections had been increasing since the beginning of September and peaked in October. One would expect the amount of RNA particles in the sewage water </w:t>
-      </w:r>
-      <w:r>
-        <w:rPr>
-          <w:color w:val="000000"/>
-          <w:sz w:val="27"/>
-          <w:szCs w:val="27"/>
-        </w:rPr>
-        <w:t xml:space="preserve">to </w:t>
-      </w:r>
-      <w:r>
-        <w:rPr>
-          <w:color w:val="000000"/>
-          <w:sz w:val="27"/>
-          <w:szCs w:val="27"/>
-        </w:rPr>
-        <w:t xml:space="preserve">increase with the number of infections. In </w:t>
+        <w:t xml:space="preserve">We saw that the number of infections had been increasing since the beginning of September and peaked in October. As one only requests a test after experiencing symptoms, one would expect the amount of RNA particles in the sewage water to precede the increase with in the number of infections. Therefore, we have </w:t>
+      </w:r>
+      <w:r>
+        <w:rPr>
+          <w:color w:val="000000"/>
+          <w:sz w:val="27"/>
+          <w:szCs w:val="27"/>
+        </w:rPr>
+        <w:t>v</w:t>
+      </w:r>
+      <w:r>
+        <w:rPr>
+          <w:color w:val="000000"/>
+          <w:sz w:val="27"/>
+          <w:szCs w:val="27"/>
+        </w:rPr>
+        <w:t>isualized the distribution of the RNA particles in the Netherlands over time</w:t>
+      </w:r>
+      <w:r>
+        <w:rPr>
+          <w:color w:val="000000"/>
+          <w:sz w:val="27"/>
+          <w:szCs w:val="27"/>
+        </w:rPr>
+        <w:t xml:space="preserve">. </w:t>
+      </w:r>
+      <w:r>
+        <w:rPr>
+          <w:color w:val="000000"/>
+          <w:sz w:val="27"/>
+          <w:szCs w:val="27"/>
+        </w:rPr>
+        <w:t xml:space="preserve">In </w:t>
       </w:r>
       <w:r>
         <w:rPr>
@@ -1349,16 +1385,14 @@
         </w:rPr>
         <w:t>This could be due to the fact that not all treatment plants report the RNA flow every day, and that the number of reporting treatment plants differs per day</w:t>
       </w:r>
-      <w:ins w:id="0" w:author="Lauke Stoel" w:date="2020-12-11T13:18:00Z">
-        <w:r>
-          <w:rPr>
-            <w:color w:val="000000"/>
-            <w:sz w:val="27"/>
-            <w:szCs w:val="27"/>
-          </w:rPr>
-          <w:t xml:space="preserve"> and per region</w:t>
-        </w:r>
-      </w:ins>
+      <w:r>
+        <w:rPr>
+          <w:color w:val="000000"/>
+          <w:sz w:val="27"/>
+          <w:szCs w:val="27"/>
+        </w:rPr>
+        <w:t xml:space="preserve"> and per region</w:t>
+      </w:r>
       <w:r>
         <w:rPr>
           <w:color w:val="000000"/>
@@ -1749,7 +1783,16 @@
           <w:sz w:val="27"/>
           <w:szCs w:val="27"/>
         </w:rPr>
-        <w:t xml:space="preserve">. A scatterplot with the aforementioned data should provide a first impression of how they are related to each other. Since not every security region has data about the RNA flow on </w:t>
+        <w:t xml:space="preserve">. A scatterplot with the aforementioned data should provide a first impression of how they are related to each other. Since not </w:t>
+      </w:r>
+      <w:r>
+        <w:rPr>
+          <w:color w:val="000000"/>
+          <w:sz w:val="27"/>
+          <w:szCs w:val="27"/>
+        </w:rPr>
+        <w:lastRenderedPageBreak/>
+        <w:t xml:space="preserve">every security region has data about the RNA flow on </w:t>
       </w:r>
       <w:r>
         <w:rPr>
@@ -1765,16 +1808,7 @@
           <w:sz w:val="27"/>
           <w:szCs w:val="27"/>
         </w:rPr>
-        <w:t xml:space="preserve"> and data about the increase in the number of infections seven days later, only security </w:t>
-      </w:r>
-      <w:r>
-        <w:rPr>
-          <w:color w:val="000000"/>
-          <w:sz w:val="27"/>
-          <w:szCs w:val="27"/>
-        </w:rPr>
-        <w:lastRenderedPageBreak/>
-        <w:t xml:space="preserve">regions that have data for both days are selected. Subsequently, the correlation for those data </w:t>
+        <w:t xml:space="preserve"> and data about the increase in the number of infections seven days later, only security regions that have data for both days are selected. Subsequently, the correlation for those data </w:t>
       </w:r>
       <w:r>
         <w:rPr>
@@ -2282,13 +2316,6 @@
           <w:color w:val="000000"/>
           <w:sz w:val="27"/>
           <w:szCs w:val="27"/>
-          <w:rPrChange w:id="1" w:author="Lauke Stoel" w:date="2020-12-11T13:31:00Z">
-            <w:rPr>
-              <w:color w:val="000000"/>
-              <w:sz w:val="27"/>
-              <w:szCs w:val="27"/>
-            </w:rPr>
-          </w:rPrChange>
         </w:rPr>
         <w:t>as both</w:t>
       </w:r>
@@ -2300,16 +2327,14 @@
         </w:rPr>
         <w:t xml:space="preserve"> </w:t>
       </w:r>
-      <w:ins w:id="2" w:author="Lauke Stoel" w:date="2020-12-11T13:17:00Z">
-        <w:r>
-          <w:rPr>
-            <w:color w:val="000000"/>
-            <w:sz w:val="27"/>
-            <w:szCs w:val="27"/>
-          </w:rPr>
-          <w:t xml:space="preserve">measures have higher values. </w:t>
-        </w:r>
-      </w:ins>
+      <w:r>
+        <w:rPr>
+          <w:color w:val="000000"/>
+          <w:sz w:val="27"/>
+          <w:szCs w:val="27"/>
+        </w:rPr>
+        <w:t xml:space="preserve">measures have higher values. </w:t>
+      </w:r>
     </w:p>
     <w:p>
       <w:pPr>
@@ -2334,7 +2359,16 @@
           <w:sz w:val="27"/>
           <w:szCs w:val="27"/>
         </w:rPr>
-        <w:t xml:space="preserve">As of yet, we are unable to make a reliable estimate of the true number of infected people in the Netherlands. First and foremost, this is due to the unstable nature of the correlation between the RNA flow and the total number of recorded infections. However, the moderate, positive correlation between these two variables indicates that the RNA flow becomes an increasingly better predictor as we get further along in the pandemic. If we do essay to construct a prediction model, we recommend to use only the most recent </w:t>
+        <w:t xml:space="preserve">As of yet, we are unable to make a reliable estimate of the true number of infected people in the Netherlands. First and foremost, this is due to the unstable nature of the correlation between the RNA flow and the total number of recorded infections. However, the moderate, positive correlation between these two variables indicates that the RNA flow becomes an increasingly better predictor as we get further along in the pandemic. If we do essay to construct a prediction model, we recommend to </w:t>
+      </w:r>
+      <w:r>
+        <w:rPr>
+          <w:color w:val="000000"/>
+          <w:sz w:val="27"/>
+          <w:szCs w:val="27"/>
+        </w:rPr>
+        <w:lastRenderedPageBreak/>
+        <w:t xml:space="preserve">use only the most recent </w:t>
       </w:r>
       <w:r>
         <w:rPr>
@@ -2368,7 +2402,6 @@
           <w:sz w:val="27"/>
           <w:szCs w:val="27"/>
         </w:rPr>
-        <w:lastRenderedPageBreak/>
         <w:t xml:space="preserve">Our next line of investigation will be to try to combine the RNA flow as a predictor with other available variables in our dataset, such as population density. We would also like to separate </w:t>
       </w:r>
       <w:r>
@@ -2411,7 +2444,31 @@
           <w:sz w:val="27"/>
           <w:szCs w:val="27"/>
         </w:rPr>
-        <w:t xml:space="preserve"> other types of data in our analysis. For example, we could use behavioural data on when people are more or less likely to get tested when displaying symptoms, to improve the estimate of the true number of infected people. Or environmental data on how much rain fell in each region on each day, to correct for the influence this might have on the concentration of RNA particles in the sewage water. </w:t>
+        <w:t xml:space="preserve"> other types of data in our analysis. For example, we could use behavioural data on when people are more or less likely to get tested when displaying symptoms, to improve the estimate of the true number of infected people. </w:t>
+      </w:r>
+      <w:r>
+        <w:rPr>
+          <w:color w:val="000000"/>
+          <w:sz w:val="27"/>
+          <w:szCs w:val="27"/>
+        </w:rPr>
+        <w:t>Another option would be to include</w:t>
+      </w:r>
+      <w:r>
+        <w:rPr>
+          <w:color w:val="000000"/>
+          <w:sz w:val="27"/>
+          <w:szCs w:val="27"/>
+        </w:rPr>
+        <w:t xml:space="preserve"> </w:t>
+      </w:r>
+      <w:r>
+        <w:rPr>
+          <w:color w:val="000000"/>
+          <w:sz w:val="27"/>
+          <w:szCs w:val="27"/>
+        </w:rPr>
+        <w:t xml:space="preserve">environmental data on how much rain fell in each region on each day, to correct for the influence this might have on the concentration of RNA particles in the sewage water. </w:t>
       </w:r>
       <w:r>
         <w:rPr>
@@ -2462,7 +2519,6 @@
       <w:pPr>
         <w:pStyle w:val="NormalWeb"/>
         <w:rPr>
-          <w:ins w:id="3" w:author="Lauke Stoel" w:date="2020-12-11T13:24:00Z"/>
           <w:color w:val="000000"/>
           <w:sz w:val="27"/>
           <w:szCs w:val="27"/>
@@ -2474,14 +2530,6 @@
           <w:color w:val="000000"/>
           <w:sz w:val="27"/>
           <w:szCs w:val="27"/>
-          <w:rPrChange w:id="4" w:author="Lauke Stoel" w:date="2020-12-11T12:44:00Z">
-            <w:rPr>
-              <w:color w:val="000000"/>
-              <w:sz w:val="27"/>
-              <w:szCs w:val="27"/>
-              <w:lang w:val="nl-NL"/>
-            </w:rPr>
-          </w:rPrChange>
         </w:rPr>
         <w:t>Peccia</w:t>
       </w:r>
@@ -2491,14 +2539,6 @@
           <w:color w:val="000000"/>
           <w:sz w:val="27"/>
           <w:szCs w:val="27"/>
-          <w:rPrChange w:id="5" w:author="Lauke Stoel" w:date="2020-12-11T12:44:00Z">
-            <w:rPr>
-              <w:color w:val="000000"/>
-              <w:sz w:val="27"/>
-              <w:szCs w:val="27"/>
-              <w:lang w:val="nl-NL"/>
-            </w:rPr>
-          </w:rPrChange>
         </w:rPr>
         <w:t xml:space="preserve">, J., </w:t>
       </w:r>
@@ -2508,14 +2548,6 @@
           <w:color w:val="000000"/>
           <w:sz w:val="27"/>
           <w:szCs w:val="27"/>
-          <w:rPrChange w:id="6" w:author="Lauke Stoel" w:date="2020-12-11T12:44:00Z">
-            <w:rPr>
-              <w:color w:val="000000"/>
-              <w:sz w:val="27"/>
-              <w:szCs w:val="27"/>
-              <w:lang w:val="nl-NL"/>
-            </w:rPr>
-          </w:rPrChange>
         </w:rPr>
         <w:t>Zulli</w:t>
       </w:r>
@@ -2525,14 +2557,6 @@
           <w:color w:val="000000"/>
           <w:sz w:val="27"/>
           <w:szCs w:val="27"/>
-          <w:rPrChange w:id="7" w:author="Lauke Stoel" w:date="2020-12-11T12:44:00Z">
-            <w:rPr>
-              <w:color w:val="000000"/>
-              <w:sz w:val="27"/>
-              <w:szCs w:val="27"/>
-              <w:lang w:val="nl-NL"/>
-            </w:rPr>
-          </w:rPrChange>
         </w:rPr>
         <w:t xml:space="preserve">, A., </w:t>
       </w:r>
@@ -2542,14 +2566,6 @@
           <w:color w:val="000000"/>
           <w:sz w:val="27"/>
           <w:szCs w:val="27"/>
-          <w:rPrChange w:id="8" w:author="Lauke Stoel" w:date="2020-12-11T12:44:00Z">
-            <w:rPr>
-              <w:color w:val="000000"/>
-              <w:sz w:val="27"/>
-              <w:szCs w:val="27"/>
-              <w:lang w:val="nl-NL"/>
-            </w:rPr>
-          </w:rPrChange>
         </w:rPr>
         <w:t>Brackney</w:t>
       </w:r>
@@ -2559,14 +2575,6 @@
           <w:color w:val="000000"/>
           <w:sz w:val="27"/>
           <w:szCs w:val="27"/>
-          <w:rPrChange w:id="9" w:author="Lauke Stoel" w:date="2020-12-11T12:44:00Z">
-            <w:rPr>
-              <w:color w:val="000000"/>
-              <w:sz w:val="27"/>
-              <w:szCs w:val="27"/>
-              <w:lang w:val="nl-NL"/>
-            </w:rPr>
-          </w:rPrChange>
         </w:rPr>
         <w:t>, D.E. et al. </w:t>
       </w:r>
@@ -2611,257 +2619,156 @@
       <w:pPr>
         <w:pStyle w:val="NormalWeb"/>
         <w:rPr>
-          <w:ins w:id="10" w:author="Lauke Stoel" w:date="2020-12-11T13:26:00Z"/>
-          <w:color w:val="000000"/>
-          <w:sz w:val="27"/>
-          <w:szCs w:val="27"/>
-        </w:rPr>
-      </w:pPr>
-      <w:ins w:id="11" w:author="Lauke Stoel" w:date="2020-12-11T13:24:00Z">
-        <w:r>
-          <w:rPr>
-            <w:color w:val="000000"/>
-            <w:sz w:val="27"/>
-            <w:szCs w:val="27"/>
-            <w:lang w:val="nl-NL"/>
-            <w:rPrChange w:id="12" w:author="Lauke Stoel" w:date="2020-12-11T13:25:00Z">
-              <w:rPr>
-                <w:color w:val="000000"/>
-                <w:sz w:val="27"/>
-                <w:szCs w:val="27"/>
-              </w:rPr>
-            </w:rPrChange>
-          </w:rPr>
-          <w:t>RIVM</w:t>
-        </w:r>
-      </w:ins>
-      <w:ins w:id="13" w:author="Lauke Stoel" w:date="2020-12-11T13:29:00Z">
-        <w:r>
-          <w:rPr>
-            <w:color w:val="000000"/>
-            <w:sz w:val="27"/>
-            <w:szCs w:val="27"/>
-            <w:lang w:val="nl-NL"/>
-          </w:rPr>
-          <w:t>. (</w:t>
-        </w:r>
-      </w:ins>
-      <w:ins w:id="14" w:author="Lauke Stoel" w:date="2020-12-11T13:25:00Z">
-        <w:r>
-          <w:rPr>
-            <w:color w:val="000000"/>
-            <w:sz w:val="27"/>
-            <w:szCs w:val="27"/>
-            <w:lang w:val="nl-NL"/>
-            <w:rPrChange w:id="15" w:author="Lauke Stoel" w:date="2020-12-11T13:25:00Z">
-              <w:rPr>
-                <w:color w:val="000000"/>
-                <w:sz w:val="27"/>
-                <w:szCs w:val="27"/>
-              </w:rPr>
-            </w:rPrChange>
-          </w:rPr>
-          <w:t>2020</w:t>
-        </w:r>
-      </w:ins>
-      <w:ins w:id="16" w:author="Lauke Stoel" w:date="2020-12-11T13:29:00Z">
-        <w:r>
-          <w:rPr>
-            <w:color w:val="000000"/>
-            <w:sz w:val="27"/>
-            <w:szCs w:val="27"/>
-            <w:lang w:val="nl-NL"/>
-          </w:rPr>
-          <w:t>)</w:t>
-        </w:r>
-      </w:ins>
-      <w:ins w:id="17" w:author="Lauke Stoel" w:date="2020-12-11T13:25:00Z">
-        <w:r>
-          <w:rPr>
-            <w:color w:val="000000"/>
-            <w:sz w:val="27"/>
-            <w:szCs w:val="27"/>
-            <w:lang w:val="nl-NL"/>
-            <w:rPrChange w:id="18" w:author="Lauke Stoel" w:date="2020-12-11T13:25:00Z">
-              <w:rPr>
-                <w:color w:val="000000"/>
-                <w:sz w:val="27"/>
-                <w:szCs w:val="27"/>
-              </w:rPr>
-            </w:rPrChange>
-          </w:rPr>
-          <w:t xml:space="preserve"> </w:t>
-        </w:r>
-        <w:r>
-          <w:rPr>
-            <w:color w:val="000000"/>
-            <w:sz w:val="27"/>
-            <w:szCs w:val="27"/>
-            <w:lang w:val="nl-NL"/>
-            <w:rPrChange w:id="19" w:author="Lauke Stoel" w:date="2020-12-11T13:25:00Z">
-              <w:rPr>
-                <w:color w:val="000000"/>
-                <w:sz w:val="27"/>
-                <w:szCs w:val="27"/>
-              </w:rPr>
-            </w:rPrChange>
-          </w:rPr>
-          <w:t>Covid-19 aantallen per gemeente per publicatiedatum</w:t>
-        </w:r>
-      </w:ins>
-      <w:ins w:id="20" w:author="Lauke Stoel" w:date="2020-12-11T13:29:00Z">
-        <w:r>
-          <w:rPr>
-            <w:color w:val="000000"/>
-            <w:sz w:val="27"/>
-            <w:szCs w:val="27"/>
-            <w:lang w:val="nl-NL"/>
-          </w:rPr>
-          <w:t xml:space="preserve"> [Data fil</w:t>
-        </w:r>
-      </w:ins>
-      <w:ins w:id="21" w:author="Lauke Stoel" w:date="2020-12-11T13:30:00Z">
-        <w:r>
-          <w:rPr>
-            <w:color w:val="000000"/>
-            <w:sz w:val="27"/>
-            <w:szCs w:val="27"/>
-            <w:lang w:val="nl-NL"/>
-          </w:rPr>
-          <w:t>e]</w:t>
-        </w:r>
-      </w:ins>
-      <w:ins w:id="22" w:author="Lauke Stoel" w:date="2020-12-11T13:25:00Z">
-        <w:r>
-          <w:rPr>
-            <w:color w:val="000000"/>
-            <w:sz w:val="27"/>
-            <w:szCs w:val="27"/>
-            <w:lang w:val="nl-NL"/>
-          </w:rPr>
-          <w:t xml:space="preserve">. </w:t>
-        </w:r>
-      </w:ins>
-      <w:ins w:id="23" w:author="Lauke Stoel" w:date="2020-12-11T13:30:00Z">
-        <w:r>
-          <w:rPr>
-            <w:color w:val="000000"/>
-            <w:sz w:val="27"/>
-            <w:szCs w:val="27"/>
-          </w:rPr>
-          <w:t>Retrieved on the 10</w:t>
-        </w:r>
-        <w:r>
-          <w:rPr>
-            <w:color w:val="000000"/>
-            <w:sz w:val="27"/>
-            <w:szCs w:val="27"/>
-            <w:vertAlign w:val="superscript"/>
-            <w:rPrChange w:id="24" w:author="Lauke Stoel" w:date="2020-12-11T13:30:00Z">
-              <w:rPr>
-                <w:color w:val="000000"/>
-                <w:sz w:val="27"/>
-                <w:szCs w:val="27"/>
-              </w:rPr>
-            </w:rPrChange>
-          </w:rPr>
-          <w:t>th</w:t>
-        </w:r>
-        <w:r>
-          <w:rPr>
-            <w:color w:val="000000"/>
-            <w:sz w:val="27"/>
-            <w:szCs w:val="27"/>
-          </w:rPr>
-          <w:t xml:space="preserve"> of November 2020 from: </w:t>
-        </w:r>
-        <w:r>
-          <w:rPr>
-            <w:color w:val="000000"/>
-            <w:sz w:val="27"/>
-            <w:szCs w:val="27"/>
-          </w:rPr>
-          <w:fldChar w:fldCharType="begin"/>
-        </w:r>
-        <w:r>
-          <w:rPr>
-            <w:color w:val="000000"/>
-            <w:sz w:val="27"/>
-            <w:szCs w:val="27"/>
-          </w:rPr>
-          <w:instrText xml:space="preserve"> HYPERLINK "</w:instrText>
-        </w:r>
-      </w:ins>
-      <w:ins w:id="25" w:author="Lauke Stoel" w:date="2020-12-11T13:26:00Z">
-        <w:r>
-          <w:rPr>
-            <w:color w:val="000000"/>
-            <w:sz w:val="27"/>
-            <w:szCs w:val="27"/>
-            <w:rPrChange w:id="26" w:author="Lauke Stoel" w:date="2020-12-11T13:30:00Z">
-              <w:rPr>
-                <w:rStyle w:val="Hyperlink"/>
-                <w:sz w:val="27"/>
-                <w:szCs w:val="27"/>
-              </w:rPr>
-            </w:rPrChange>
-          </w:rPr>
-          <w:instrText>https://data.rivm.nl/geonetwork/srv/dut/catalog.search#/metadata/5f6bc429-1596-490e-8618-1ed8fd768427</w:instrText>
-        </w:r>
-      </w:ins>
-      <w:ins w:id="27" w:author="Lauke Stoel" w:date="2020-12-11T13:30:00Z">
-        <w:r>
-          <w:rPr>
-            <w:color w:val="000000"/>
-            <w:sz w:val="27"/>
-            <w:szCs w:val="27"/>
-          </w:rPr>
-          <w:instrText xml:space="preserve">" </w:instrText>
-        </w:r>
-        <w:r>
-          <w:rPr>
-            <w:color w:val="000000"/>
-            <w:sz w:val="27"/>
-            <w:szCs w:val="27"/>
-          </w:rPr>
-          <w:fldChar w:fldCharType="separate"/>
-        </w:r>
-      </w:ins>
-      <w:ins w:id="28" w:author="Lauke Stoel" w:date="2020-12-11T13:26:00Z">
+          <w:color w:val="000000"/>
+          <w:sz w:val="27"/>
+          <w:szCs w:val="27"/>
+        </w:rPr>
+      </w:pPr>
+      <w:r>
+        <w:rPr>
+          <w:color w:val="000000"/>
+          <w:sz w:val="27"/>
+          <w:szCs w:val="27"/>
+        </w:rPr>
+        <w:t>RIVM</w:t>
+      </w:r>
+      <w:r>
+        <w:rPr>
+          <w:color w:val="000000"/>
+          <w:sz w:val="27"/>
+          <w:szCs w:val="27"/>
+        </w:rPr>
+        <w:t>. (</w:t>
+      </w:r>
+      <w:r>
+        <w:rPr>
+          <w:color w:val="000000"/>
+          <w:sz w:val="27"/>
+          <w:szCs w:val="27"/>
+        </w:rPr>
+        <w:t>2020</w:t>
+      </w:r>
+      <w:r>
+        <w:rPr>
+          <w:color w:val="000000"/>
+          <w:sz w:val="27"/>
+          <w:szCs w:val="27"/>
+        </w:rPr>
+        <w:t>)</w:t>
+      </w:r>
+      <w:r>
+        <w:rPr>
+          <w:color w:val="000000"/>
+          <w:sz w:val="27"/>
+          <w:szCs w:val="27"/>
+        </w:rPr>
+        <w:t xml:space="preserve"> Covid-19 </w:t>
+      </w:r>
+      <w:proofErr w:type="spellStart"/>
+      <w:r>
+        <w:rPr>
+          <w:color w:val="000000"/>
+          <w:sz w:val="27"/>
+          <w:szCs w:val="27"/>
+        </w:rPr>
+        <w:t>aantallen</w:t>
+      </w:r>
+      <w:proofErr w:type="spellEnd"/>
+      <w:r>
+        <w:rPr>
+          <w:color w:val="000000"/>
+          <w:sz w:val="27"/>
+          <w:szCs w:val="27"/>
+        </w:rPr>
+        <w:t xml:space="preserve"> per </w:t>
+      </w:r>
+      <w:proofErr w:type="spellStart"/>
+      <w:r>
+        <w:rPr>
+          <w:color w:val="000000"/>
+          <w:sz w:val="27"/>
+          <w:szCs w:val="27"/>
+        </w:rPr>
+        <w:t>gemeente</w:t>
+      </w:r>
+      <w:proofErr w:type="spellEnd"/>
+      <w:r>
+        <w:rPr>
+          <w:color w:val="000000"/>
+          <w:sz w:val="27"/>
+          <w:szCs w:val="27"/>
+        </w:rPr>
+        <w:t xml:space="preserve"> per </w:t>
+      </w:r>
+      <w:proofErr w:type="spellStart"/>
+      <w:r>
+        <w:rPr>
+          <w:color w:val="000000"/>
+          <w:sz w:val="27"/>
+          <w:szCs w:val="27"/>
+        </w:rPr>
+        <w:t>publicatiedatum</w:t>
+      </w:r>
+      <w:proofErr w:type="spellEnd"/>
+      <w:r>
+        <w:rPr>
+          <w:color w:val="000000"/>
+          <w:sz w:val="27"/>
+          <w:szCs w:val="27"/>
+        </w:rPr>
+        <w:t xml:space="preserve"> [Data file]</w:t>
+      </w:r>
+      <w:r>
+        <w:rPr>
+          <w:color w:val="000000"/>
+          <w:sz w:val="27"/>
+          <w:szCs w:val="27"/>
+        </w:rPr>
+        <w:t xml:space="preserve">. </w:t>
+      </w:r>
+      <w:r>
+        <w:rPr>
+          <w:color w:val="000000"/>
+          <w:sz w:val="27"/>
+          <w:szCs w:val="27"/>
+        </w:rPr>
+        <w:t>Retrieved on the 10</w:t>
+      </w:r>
+      <w:r>
+        <w:rPr>
+          <w:color w:val="000000"/>
+          <w:sz w:val="27"/>
+          <w:szCs w:val="27"/>
+          <w:vertAlign w:val="superscript"/>
+        </w:rPr>
+        <w:t>th</w:t>
+      </w:r>
+      <w:r>
+        <w:rPr>
+          <w:color w:val="000000"/>
+          <w:sz w:val="27"/>
+          <w:szCs w:val="27"/>
+        </w:rPr>
+        <w:t xml:space="preserve"> of November 2020 from: </w:t>
+      </w:r>
+      <w:hyperlink r:id="rId6" w:history="1">
         <w:r>
           <w:rPr>
             <w:rStyle w:val="Hyperlink"/>
             <w:sz w:val="27"/>
             <w:szCs w:val="27"/>
-            <w:rPrChange w:id="29" w:author="Lauke Stoel" w:date="2020-12-11T13:30:00Z">
-              <w:rPr>
-                <w:rStyle w:val="Hyperlink"/>
-                <w:sz w:val="27"/>
-                <w:szCs w:val="27"/>
-              </w:rPr>
-            </w:rPrChange>
           </w:rPr>
           <w:t>https://data.rivm.nl/geonetwork/srv/dut/catalog.search#/metadata/5f6bc429-1596-490e-8618-1ed8fd768427</w:t>
         </w:r>
-      </w:ins>
-      <w:ins w:id="30" w:author="Lauke Stoel" w:date="2020-12-11T13:30:00Z">
-        <w:r>
-          <w:rPr>
-            <w:color w:val="000000"/>
-            <w:sz w:val="27"/>
-            <w:szCs w:val="27"/>
-          </w:rPr>
-          <w:fldChar w:fldCharType="end"/>
-        </w:r>
-        <w:r>
-          <w:rPr>
-            <w:color w:val="000000"/>
-            <w:sz w:val="27"/>
-            <w:szCs w:val="27"/>
-          </w:rPr>
-          <w:t xml:space="preserve"> </w:t>
-        </w:r>
-      </w:ins>
+      </w:hyperlink>
+      <w:r>
+        <w:rPr>
+          <w:color w:val="000000"/>
+          <w:sz w:val="27"/>
+          <w:szCs w:val="27"/>
+        </w:rPr>
+        <w:t xml:space="preserve"> </w:t>
+      </w:r>
     </w:p>
     <w:p>
       <w:pPr>
@@ -2870,257 +2777,140 @@
           <w:color w:val="000000"/>
           <w:sz w:val="27"/>
           <w:szCs w:val="27"/>
-          <w:rPrChange w:id="31" w:author="Lauke Stoel" w:date="2020-12-11T13:26:00Z">
-            <w:rPr>
-              <w:color w:val="000000"/>
-              <w:sz w:val="27"/>
-              <w:szCs w:val="27"/>
-            </w:rPr>
-          </w:rPrChange>
-        </w:rPr>
-      </w:pPr>
-      <w:ins w:id="32" w:author="Lauke Stoel" w:date="2020-12-11T13:30:00Z">
-        <w:r>
-          <w:rPr>
-            <w:color w:val="000000"/>
-            <w:sz w:val="27"/>
-            <w:szCs w:val="27"/>
-            <w:rPrChange w:id="33" w:author="Lauke Stoel" w:date="2020-12-11T13:30:00Z">
-              <w:rPr>
-                <w:color w:val="000000"/>
-                <w:sz w:val="27"/>
-                <w:szCs w:val="27"/>
-                <w:lang w:val="nl-NL"/>
-              </w:rPr>
-            </w:rPrChange>
-          </w:rPr>
-          <w:t>RIVM. (2020)</w:t>
-        </w:r>
-      </w:ins>
-      <w:ins w:id="34" w:author="Lauke Stoel" w:date="2020-12-11T13:26:00Z">
-        <w:r>
-          <w:rPr>
-            <w:color w:val="000000"/>
-            <w:sz w:val="27"/>
-            <w:szCs w:val="27"/>
-          </w:rPr>
-          <w:t xml:space="preserve"> </w:t>
-        </w:r>
-        <w:r>
-          <w:rPr>
-            <w:color w:val="000000"/>
-            <w:sz w:val="27"/>
-            <w:szCs w:val="27"/>
-          </w:rPr>
-          <w:t xml:space="preserve">Covid-19 </w:t>
-        </w:r>
-        <w:proofErr w:type="spellStart"/>
-        <w:r>
-          <w:rPr>
-            <w:color w:val="000000"/>
-            <w:sz w:val="27"/>
-            <w:szCs w:val="27"/>
-          </w:rPr>
-          <w:t>Nationale</w:t>
-        </w:r>
-        <w:proofErr w:type="spellEnd"/>
-        <w:r>
-          <w:rPr>
-            <w:color w:val="000000"/>
-            <w:sz w:val="27"/>
-            <w:szCs w:val="27"/>
-          </w:rPr>
-          <w:t xml:space="preserve"> SARS-CoV-2 </w:t>
-        </w:r>
-        <w:proofErr w:type="spellStart"/>
-        <w:r>
-          <w:rPr>
-            <w:color w:val="000000"/>
-            <w:sz w:val="27"/>
-            <w:szCs w:val="27"/>
-          </w:rPr>
-          <w:t>Afvalwatersurveillance</w:t>
-        </w:r>
-      </w:ins>
+        </w:rPr>
+      </w:pPr>
+      <w:r>
+        <w:rPr>
+          <w:color w:val="000000"/>
+          <w:sz w:val="27"/>
+          <w:szCs w:val="27"/>
+        </w:rPr>
+        <w:t>RIVM. (2020)</w:t>
+      </w:r>
+      <w:r>
+        <w:rPr>
+          <w:color w:val="000000"/>
+          <w:sz w:val="27"/>
+          <w:szCs w:val="27"/>
+        </w:rPr>
+        <w:t xml:space="preserve"> </w:t>
+      </w:r>
+      <w:r>
+        <w:rPr>
+          <w:color w:val="000000"/>
+          <w:sz w:val="27"/>
+          <w:szCs w:val="27"/>
+        </w:rPr>
+        <w:t xml:space="preserve">Covid-19 </w:t>
+      </w:r>
+      <w:proofErr w:type="spellStart"/>
+      <w:r>
+        <w:rPr>
+          <w:color w:val="000000"/>
+          <w:sz w:val="27"/>
+          <w:szCs w:val="27"/>
+        </w:rPr>
+        <w:t>Nationale</w:t>
+      </w:r>
       <w:proofErr w:type="spellEnd"/>
-      <w:ins w:id="35" w:author="Lauke Stoel" w:date="2020-12-11T13:30:00Z">
-        <w:r>
-          <w:rPr>
-            <w:color w:val="000000"/>
-            <w:sz w:val="27"/>
-            <w:szCs w:val="27"/>
-          </w:rPr>
-          <w:t xml:space="preserve"> </w:t>
-        </w:r>
-      </w:ins>
-      <w:ins w:id="36" w:author="Lauke Stoel" w:date="2020-12-11T13:31:00Z">
-        <w:r>
-          <w:rPr>
-            <w:color w:val="000000"/>
-            <w:sz w:val="27"/>
-            <w:szCs w:val="27"/>
-          </w:rPr>
-          <w:t>[Data file]</w:t>
-        </w:r>
-      </w:ins>
-      <w:ins w:id="37" w:author="Lauke Stoel" w:date="2020-12-11T13:27:00Z">
-        <w:r>
-          <w:rPr>
-            <w:color w:val="000000"/>
-            <w:sz w:val="27"/>
-            <w:szCs w:val="27"/>
-          </w:rPr>
-          <w:t xml:space="preserve">. </w:t>
-        </w:r>
-      </w:ins>
-      <w:ins w:id="38" w:author="Lauke Stoel" w:date="2020-12-11T13:31:00Z">
-        <w:r>
-          <w:rPr>
-            <w:color w:val="000000"/>
-            <w:sz w:val="27"/>
-            <w:szCs w:val="27"/>
-          </w:rPr>
-          <w:t xml:space="preserve">Retrieved </w:t>
-        </w:r>
-      </w:ins>
-      <w:ins w:id="39" w:author="Lauke Stoel" w:date="2020-12-11T13:27:00Z">
-        <w:r>
-          <w:rPr>
-            <w:color w:val="000000"/>
-            <w:sz w:val="27"/>
-            <w:szCs w:val="27"/>
-          </w:rPr>
-          <w:t>on the 10</w:t>
-        </w:r>
-        <w:r>
-          <w:rPr>
-            <w:color w:val="000000"/>
-            <w:sz w:val="27"/>
-            <w:szCs w:val="27"/>
-            <w:vertAlign w:val="superscript"/>
-            <w:rPrChange w:id="40" w:author="Lauke Stoel" w:date="2020-12-11T13:27:00Z">
-              <w:rPr>
-                <w:color w:val="000000"/>
-                <w:sz w:val="27"/>
-                <w:szCs w:val="27"/>
-              </w:rPr>
-            </w:rPrChange>
-          </w:rPr>
-          <w:t>th</w:t>
-        </w:r>
-        <w:r>
-          <w:rPr>
-            <w:color w:val="000000"/>
-            <w:sz w:val="27"/>
-            <w:szCs w:val="27"/>
-          </w:rPr>
-          <w:t xml:space="preserve"> of November 2020</w:t>
-        </w:r>
-      </w:ins>
-      <w:ins w:id="41" w:author="Lauke Stoel" w:date="2020-12-11T13:31:00Z">
-        <w:r>
-          <w:rPr>
-            <w:color w:val="000000"/>
-            <w:sz w:val="27"/>
-            <w:szCs w:val="27"/>
-          </w:rPr>
-          <w:t xml:space="preserve"> from: </w:t>
-        </w:r>
-        <w:r>
-          <w:rPr>
-            <w:color w:val="000000"/>
-            <w:sz w:val="27"/>
-            <w:szCs w:val="27"/>
-          </w:rPr>
-          <w:fldChar w:fldCharType="begin"/>
-        </w:r>
-        <w:r>
-          <w:rPr>
-            <w:color w:val="000000"/>
-            <w:sz w:val="27"/>
-            <w:szCs w:val="27"/>
-          </w:rPr>
-          <w:instrText xml:space="preserve"> HYPERLINK "</w:instrText>
-        </w:r>
-      </w:ins>
-      <w:ins w:id="42" w:author="Lauke Stoel" w:date="2020-12-11T13:26:00Z">
-        <w:r>
-          <w:rPr>
-            <w:color w:val="000000"/>
-            <w:sz w:val="27"/>
-            <w:szCs w:val="27"/>
-            <w:rPrChange w:id="43" w:author="Lauke Stoel" w:date="2020-12-11T13:31:00Z">
-              <w:rPr>
-                <w:rStyle w:val="Hyperlink"/>
-                <w:sz w:val="27"/>
-                <w:szCs w:val="27"/>
-              </w:rPr>
-            </w:rPrChange>
-          </w:rPr>
-          <w:instrText>https://data.rivm.nl/geonetwork/srv/dut/catalog.search#/metadata/a2960b68-9d3f-4dc3-9485-600570cd52b9?tab=general</w:instrText>
-        </w:r>
-      </w:ins>
-      <w:ins w:id="44" w:author="Lauke Stoel" w:date="2020-12-11T13:31:00Z">
-        <w:r>
-          <w:rPr>
-            <w:color w:val="000000"/>
-            <w:sz w:val="27"/>
-            <w:szCs w:val="27"/>
-          </w:rPr>
-          <w:instrText xml:space="preserve">" </w:instrText>
-        </w:r>
-        <w:r>
-          <w:rPr>
-            <w:color w:val="000000"/>
-            <w:sz w:val="27"/>
-            <w:szCs w:val="27"/>
-          </w:rPr>
-          <w:fldChar w:fldCharType="separate"/>
-        </w:r>
-      </w:ins>
-      <w:ins w:id="45" w:author="Lauke Stoel" w:date="2020-12-11T13:26:00Z">
+      <w:r>
+        <w:rPr>
+          <w:color w:val="000000"/>
+          <w:sz w:val="27"/>
+          <w:szCs w:val="27"/>
+        </w:rPr>
+        <w:t xml:space="preserve"> SARS-CoV-2 </w:t>
+      </w:r>
+      <w:proofErr w:type="spellStart"/>
+      <w:r>
+        <w:rPr>
+          <w:color w:val="000000"/>
+          <w:sz w:val="27"/>
+          <w:szCs w:val="27"/>
+        </w:rPr>
+        <w:t>Afvalwatersurveillance</w:t>
+      </w:r>
+      <w:proofErr w:type="spellEnd"/>
+      <w:r>
+        <w:rPr>
+          <w:color w:val="000000"/>
+          <w:sz w:val="27"/>
+          <w:szCs w:val="27"/>
+        </w:rPr>
+        <w:t xml:space="preserve"> [Data file]</w:t>
+      </w:r>
+      <w:r>
+        <w:rPr>
+          <w:color w:val="000000"/>
+          <w:sz w:val="27"/>
+          <w:szCs w:val="27"/>
+        </w:rPr>
+        <w:t xml:space="preserve">. </w:t>
+      </w:r>
+      <w:r>
+        <w:rPr>
+          <w:color w:val="000000"/>
+          <w:sz w:val="27"/>
+          <w:szCs w:val="27"/>
+        </w:rPr>
+        <w:t xml:space="preserve">Retrieved </w:t>
+      </w:r>
+      <w:r>
+        <w:rPr>
+          <w:color w:val="000000"/>
+          <w:sz w:val="27"/>
+          <w:szCs w:val="27"/>
+        </w:rPr>
+        <w:t>on the 10</w:t>
+      </w:r>
+      <w:r>
+        <w:rPr>
+          <w:color w:val="000000"/>
+          <w:sz w:val="27"/>
+          <w:szCs w:val="27"/>
+          <w:vertAlign w:val="superscript"/>
+        </w:rPr>
+        <w:t>th</w:t>
+      </w:r>
+      <w:r>
+        <w:rPr>
+          <w:color w:val="000000"/>
+          <w:sz w:val="27"/>
+          <w:szCs w:val="27"/>
+        </w:rPr>
+        <w:t xml:space="preserve"> of November 2020</w:t>
+      </w:r>
+      <w:r>
+        <w:rPr>
+          <w:color w:val="000000"/>
+          <w:sz w:val="27"/>
+          <w:szCs w:val="27"/>
+        </w:rPr>
+        <w:t xml:space="preserve"> from: </w:t>
+      </w:r>
+      <w:hyperlink r:id="rId7" w:history="1">
         <w:r>
           <w:rPr>
             <w:rStyle w:val="Hyperlink"/>
             <w:sz w:val="27"/>
             <w:szCs w:val="27"/>
-            <w:rPrChange w:id="46" w:author="Lauke Stoel" w:date="2020-12-11T13:31:00Z">
-              <w:rPr>
-                <w:rStyle w:val="Hyperlink"/>
-                <w:sz w:val="27"/>
-                <w:szCs w:val="27"/>
-              </w:rPr>
-            </w:rPrChange>
           </w:rPr>
           <w:t>https://data.rivm.nl/geonetwork/srv/dut/catalog.search#/metadata/a2960b68-9d3f-4dc3-9485-600570cd52b9?tab=general</w:t>
         </w:r>
-      </w:ins>
-      <w:ins w:id="47" w:author="Lauke Stoel" w:date="2020-12-11T13:31:00Z">
-        <w:r>
-          <w:rPr>
-            <w:color w:val="000000"/>
-            <w:sz w:val="27"/>
-            <w:szCs w:val="27"/>
-          </w:rPr>
-          <w:fldChar w:fldCharType="end"/>
-        </w:r>
-      </w:ins>
-      <w:ins w:id="48" w:author="Lauke Stoel" w:date="2020-12-11T13:27:00Z">
-        <w:r>
-          <w:rPr>
-            <w:color w:val="000000"/>
-            <w:sz w:val="27"/>
-            <w:szCs w:val="27"/>
-          </w:rPr>
-          <w:t xml:space="preserve"> </w:t>
-        </w:r>
-      </w:ins>
+      </w:hyperlink>
+      <w:r>
+        <w:rPr>
+          <w:color w:val="000000"/>
+          <w:sz w:val="27"/>
+          <w:szCs w:val="27"/>
+        </w:rPr>
+        <w:t xml:space="preserve"> </w:t>
+      </w:r>
     </w:p>
     <w:p>
       <w:pPr>
         <w:pStyle w:val="NormalWeb"/>
         <w:rPr>
-          <w:del w:id="49" w:author="Lauke Stoel" w:date="2020-12-11T13:27:00Z"/>
           <w:color w:val="000000"/>
           <w:sz w:val="27"/>
           <w:szCs w:val="27"/>
@@ -3224,16 +3014,6 @@
         </w:rPr>
         <w:t>.</w:t>
       </w:r>
-    </w:p>
-    <w:p>
-      <w:pPr>
-        <w:pStyle w:val="NormalWeb"/>
-        <w:rPr>
-          <w:color w:val="000000"/>
-          <w:sz w:val="27"/>
-          <w:szCs w:val="27"/>
-        </w:rPr>
-      </w:pPr>
     </w:p>
     <w:sectPr>
       <w:pgSz w:w="11906" w:h="16838"/>
@@ -3756,14 +3536,6 @@
     <w:abstractNumId w:val="4"/>
   </w:num>
 </w:numbering>
-</file>
-
-<file path=word/people.xml><?xml version="1.0" encoding="utf-8"?>
-<w15:people xmlns:wpc="http://schemas.microsoft.com/office/word/2010/wordprocessingCanvas" xmlns:cx="http://schemas.microsoft.com/office/drawing/2014/chartex" xmlns:cx1="http://schemas.microsoft.com/office/drawing/2015/9/8/chartex" xmlns:cx2="http://schemas.microsoft.com/office/drawing/2015/10/21/chartex" xmlns:cx3="http://schemas.microsoft.com/office/drawing/2016/5/9/chartex" xmlns:cx4="http://schemas.microsoft.com/office/drawing/2016/5/10/chartex" xmlns:cx5="http://schemas.microsoft.com/office/drawing/2016/5/11/chartex" xmlns:cx6="http://schemas.microsoft.com/office/drawing/2016/5/12/chartex" xmlns:cx7="http://schemas.microsoft.com/office/drawing/2016/5/13/chartex" xmlns:cx8="http://schemas.microsoft.com/office/drawing/2016/5/14/chartex" xmlns:mc="http://schemas.openxmlformats.org/markup-compatibility/2006" xmlns:aink="http://schemas.microsoft.com/office/drawing/2016/ink" xmlns:am3d="http://schemas.microsoft.com/office/drawing/2017/model3d" xmlns:o="urn:schemas-microsoft-com:office:office" xmlns:r="http://schemas.openxmlformats.org/officeDocument/2006/relationships" xmlns:m="http://schemas.openxmlformats.org/officeDocument/2006/math" xmlns:v="urn:schemas-microsoft-com:vml" xmlns:wp14="http://schemas.microsoft.com/office/word/2010/wordprocessingDrawing" xmlns:wp="http://schemas.openxmlformats.org/drawingml/2006/wordprocessingDrawing" xmlns:w10="urn:schemas-microsoft-com:office:word" xmlns:w="http://schemas.openxmlformats.org/wordprocessingml/2006/main" xmlns:w14="http://schemas.microsoft.com/office/word/2010/wordml" xmlns:w15="http://schemas.microsoft.com/office/word/2012/wordml" xmlns:w16cex="http://schemas.microsoft.com/office/word/2018/wordml/cex" xmlns:w16cid="http://schemas.microsoft.com/office/word/2016/wordml/cid" xmlns:w16="http://schemas.microsoft.com/office/word/2018/wordml" xmlns:w16se="http://schemas.microsoft.com/office/word/2015/wordml/symex" xmlns:wpg="http://schemas.microsoft.com/office/word/2010/wordprocessingGroup" xmlns:wpi="http://schemas.microsoft.com/office/word/2010/wordprocessingInk" xmlns:wne="http://schemas.microsoft.com/office/word/2006/wordml" xmlns:wps="http://schemas.microsoft.com/office/word/2010/wordprocessingShape" mc:Ignorable="w14 w15 w16se w16cid w16 w16cex wp14">
-  <w15:person w15:author="Lauke Stoel">
-    <w15:presenceInfo w15:providerId="Windows Live" w15:userId="43a4b1b266accfbe"/>
-  </w15:person>
-</w15:people>
 </file>
 
 <file path=word/styles.xml><?xml version="1.0" encoding="utf-8"?>

</xml_diff>